<commit_message>
Set trigger which endless spawns new blocks, got trajectory  and hook to show at the same time
</commit_message>
<xml_diff>
--- a/Sky Swing/Notes and Documentation/Asset List - Code.docx
+++ b/Sky Swing/Notes and Documentation/Asset List - Code.docx
@@ -54,13 +54,7 @@
     <w:p>
       <w:r>
         <w:tab/>
-        <w:t xml:space="preserve">Functions to </w:t>
-      </w:r>
-      <w:r>
-        <w:t>continue the level</w:t>
-      </w:r>
-      <w:r>
-        <w:t>, restart the level, or return to main menu</w:t>
+        <w:t>Functions to continue the level, restart the level, or return to main menu</w:t>
       </w:r>
     </w:p>
     <w:p>
@@ -85,12 +79,28 @@
       </w:r>
     </w:p>
     <w:p>
-      <w:r>
+      <w:pPr>
+        <w:rPr>
+          <w:strike/>
+        </w:rPr>
+      </w:pPr>
+      <w:r>
+        <w:rPr>
+          <w:strike/>
+        </w:rPr>
         <w:t>Manage the different background tiles, spawning them as the player gets past certain boundaries to make endless level</w:t>
       </w:r>
     </w:p>
     <w:p>
-      <w:r>
+      <w:pPr>
+        <w:rPr>
+          <w:strike/>
+        </w:rPr>
+      </w:pPr>
+      <w:r>
+        <w:rPr>
+          <w:strike/>
+        </w:rPr>
         <w:t>Maybe Move the background with the player movement</w:t>
       </w:r>
     </w:p>
@@ -124,27 +134,42 @@
     <w:p>
       <w:pPr>
         <w:ind w:left="720"/>
-      </w:pPr>
-      <w:r>
+        <w:rPr>
+          <w:strike/>
+        </w:rPr>
+      </w:pPr>
+      <w:r>
+        <w:rPr>
+          <w:strike/>
+        </w:rPr>
         <w:t>Mouse pointer to aim</w:t>
       </w:r>
     </w:p>
     <w:p>
       <w:pPr>
         <w:ind w:left="720"/>
-      </w:pPr>
-      <w:r>
-        <w:t>M1 attaches hook</w:t>
-      </w:r>
-      <w:r>
-        <w:t xml:space="preserve"> onto building</w:t>
+        <w:rPr>
+          <w:strike/>
+        </w:rPr>
+      </w:pPr>
+      <w:r>
+        <w:rPr>
+          <w:strike/>
+        </w:rPr>
+        <w:t>M1 attaches hook onto building</w:t>
       </w:r>
     </w:p>
     <w:p>
       <w:pPr>
         <w:ind w:left="720"/>
-      </w:pPr>
-      <w:r>
+        <w:rPr>
+          <w:strike/>
+        </w:rPr>
+      </w:pPr>
+      <w:r>
+        <w:rPr>
+          <w:strike/>
+        </w:rPr>
         <w:t>Once hook is attached, M1 and hold shortens rope</w:t>
       </w:r>
     </w:p>
@@ -153,10 +178,7 @@
         <w:ind w:left="720"/>
       </w:pPr>
       <w:r>
-        <w:t>Boost forward in direction of movement with M2</w:t>
-      </w:r>
-      <w:r>
-        <w:t xml:space="preserve"> if you have boost left</w:t>
+        <w:t>Boost forward in direction of movement with M2 if you have boost left</w:t>
       </w:r>
     </w:p>
     <w:p>

</xml_diff>

<commit_message>
Spawns floor and background during spawning of new tile
</commit_message>
<xml_diff>
--- a/Sky Swing/Notes and Documentation/Asset List - Code.docx
+++ b/Sky Swing/Notes and Documentation/Asset List - Code.docx
@@ -79,15 +79,7 @@
       </w:r>
     </w:p>
     <w:p>
-      <w:pPr>
-        <w:rPr>
-          <w:strike/>
-        </w:rPr>
-      </w:pPr>
-      <w:r>
-        <w:rPr>
-          <w:strike/>
-        </w:rPr>
+      <w:r>
         <w:t>Manage the different background tiles, spawning them as the player gets past certain boundaries to make endless level</w:t>
       </w:r>
     </w:p>
@@ -105,12 +97,28 @@
       </w:r>
     </w:p>
     <w:p>
-      <w:r>
+      <w:pPr>
+        <w:rPr>
+          <w:strike/>
+        </w:rPr>
+      </w:pPr>
+      <w:r>
+        <w:rPr>
+          <w:strike/>
+        </w:rPr>
         <w:t>Spawning the player at the start</w:t>
       </w:r>
     </w:p>
     <w:p>
-      <w:r>
+      <w:pPr>
+        <w:rPr>
+          <w:strike/>
+        </w:rPr>
+      </w:pPr>
+      <w:r>
+        <w:rPr>
+          <w:strike/>
+        </w:rPr>
         <w:t>Return player to starting location on death</w:t>
       </w:r>
     </w:p>
@@ -176,8 +184,14 @@
     <w:p>
       <w:pPr>
         <w:ind w:left="720"/>
-      </w:pPr>
-      <w:r>
+        <w:rPr>
+          <w:strike/>
+        </w:rPr>
+      </w:pPr>
+      <w:r>
+        <w:rPr>
+          <w:strike/>
+        </w:rPr>
         <w:t>Boost forward in direction of movement with M2 if you have boost left</w:t>
       </w:r>
     </w:p>
@@ -190,7 +204,15 @@
       </w:r>
     </w:p>
     <w:p>
-      <w:r>
+      <w:pPr>
+        <w:rPr>
+          <w:strike/>
+        </w:rPr>
+      </w:pPr>
+      <w:r>
+        <w:rPr>
+          <w:strike/>
+        </w:rPr>
         <w:tab/>
         <w:t>Block that stops player</w:t>
       </w:r>
@@ -198,17 +220,34 @@
     <w:p>
       <w:pPr>
         <w:pStyle w:val="Heading4"/>
-      </w:pPr>
-      <w:r>
+        <w:rPr>
+          <w:strike/>
+        </w:rPr>
+      </w:pPr>
+      <w:r>
+        <w:rPr>
+          <w:strike/>
+        </w:rPr>
         <w:tab/>
         <w:t>Windowed:</w:t>
       </w:r>
     </w:p>
     <w:p>
-      <w:r>
+      <w:pPr>
+        <w:rPr>
+          <w:strike/>
+        </w:rPr>
+      </w:pPr>
+      <w:r>
+        <w:rPr>
+          <w:strike/>
+        </w:rPr>
         <w:tab/>
       </w:r>
       <w:r>
+        <w:rPr>
+          <w:strike/>
+        </w:rPr>
         <w:tab/>
         <w:t>Have a window that the player can pass through</w:t>
       </w:r>

</xml_diff>

<commit_message>
Hook from mouse actually works well, prevents cheating while getting close enough
</commit_message>
<xml_diff>
--- a/Sky Swing/Notes and Documentation/Asset List - Code.docx
+++ b/Sky Swing/Notes and Documentation/Asset List - Code.docx
@@ -66,7 +66,15 @@
       </w:r>
     </w:p>
     <w:p>
-      <w:r>
+      <w:pPr>
+        <w:rPr>
+          <w:u w:val="single"/>
+        </w:rPr>
+      </w:pPr>
+      <w:r>
+        <w:rPr>
+          <w:u w:val="single"/>
+        </w:rPr>
         <w:t>Show the amount of boost the player has with a slider</w:t>
       </w:r>
     </w:p>
@@ -79,7 +87,15 @@
       </w:r>
     </w:p>
     <w:p>
-      <w:r>
+      <w:pPr>
+        <w:rPr>
+          <w:strike/>
+        </w:rPr>
+      </w:pPr>
+      <w:r>
+        <w:rPr>
+          <w:strike/>
+        </w:rPr>
         <w:t>Manage the different background tiles, spawning them as the player gets past certain boundaries to make endless level</w:t>
       </w:r>
     </w:p>
@@ -253,10 +269,21 @@
       </w:r>
     </w:p>
     <w:p>
-      <w:r>
+      <w:pPr>
+        <w:rPr>
+          <w:strike/>
+        </w:rPr>
+      </w:pPr>
+      <w:r>
+        <w:rPr>
+          <w:strike/>
+        </w:rPr>
         <w:tab/>
       </w:r>
       <w:r>
+        <w:rPr>
+          <w:strike/>
+        </w:rPr>
         <w:tab/>
         <w:t>Has Boost in it that player can pickup</w:t>
       </w:r>
@@ -270,7 +297,15 @@
       </w:r>
     </w:p>
     <w:p>
-      <w:r>
+      <w:pPr>
+        <w:rPr>
+          <w:u w:val="single"/>
+        </w:rPr>
+      </w:pPr>
+      <w:r>
+        <w:rPr>
+          <w:u w:val="single"/>
+        </w:rPr>
         <w:tab/>
         <w:t>When player picks it up, they gain boost</w:t>
       </w:r>

</xml_diff>